<commit_message>
Career Milestone 2 Homework upload
</commit_message>
<xml_diff>
--- a/Career Brand Statement.docx
+++ b/Career Brand Statement.docx
@@ -1149,8 +1149,6 @@
           <w:szCs w:val="24"/>
         </w:rPr>
       </w:pPr>
-      <w:bookmarkStart w:id="0" w:name="_GoBack"/>
-      <w:bookmarkEnd w:id="0"/>
       <w:r>
         <w:rPr>
           <w:rFonts w:ascii="Roboto" w:eastAsia="Times New Roman" w:hAnsi="Roboto" w:cs="Times New Roman"/>
@@ -1374,6 +1372,7 @@
     <w:p/>
     <w:p/>
     <w:p>
+      <w:bookmarkStart w:id="0" w:name="_GoBack"/>
       <w:r>
         <w:t>Energetic professional marketer with a</w:t>
       </w:r>
@@ -1405,10 +1404,10 @@
         <w:t xml:space="preserve">marketing, administrative support and service </w:t>
       </w:r>
       <w:r>
-        <w:t>seeks to aide</w:t>
-      </w:r>
-      <w:r>
-        <w:t xml:space="preserve"> small</w:t>
+        <w:t xml:space="preserve">and </w:t>
+      </w:r>
+      <w:r>
+        <w:t>seeks to aide small</w:t>
       </w:r>
       <w:r>
         <w:t xml:space="preserve"> to medium sized</w:t>
@@ -1417,10 +1416,7 @@
         <w:t xml:space="preserve"> businesses </w:t>
       </w:r>
       <w:r>
-        <w:t xml:space="preserve">with creating engaging and dynamic </w:t>
-      </w:r>
-      <w:r>
-        <w:t xml:space="preserve">mutli-channel </w:t>
+        <w:t xml:space="preserve">utilizing data engineering to improve and enhance strategic </w:t>
       </w:r>
       <w:r>
         <w:t xml:space="preserve">marketing </w:t>
@@ -1444,6 +1440,7 @@
         <w:t xml:space="preserve">  </w:t>
       </w:r>
     </w:p>
+    <w:bookmarkEnd w:id="0"/>
     <w:p/>
     <w:p>
       <w:pPr>

</xml_diff>